<commit_message>
Composition and Inheritance Changes
</commit_message>
<xml_diff>
--- a/src/Documentation/TalkBox Design.docx
+++ b/src/Documentation/TalkBox Design.docx
@@ -198,7 +198,7 @@
                 </mc:Choice>
                 <mc:Fallback>
                   <w:pict>
-                    <v:line w14:anchorId="4DAE40C5" id="Straight Connector 5" o:spid="_x0000_s1026" alt="text divider" style="visibility:visible;mso-wrap-style:square;mso-left-percent:-10001;mso-top-percent:-10001;mso-position-horizontal:absolute;mso-position-horizontal-relative:char;mso-position-vertical:absolute;mso-position-vertical-relative:line;mso-left-percent:-10001;mso-top-percent:-10001" from="0,0" to="109.5pt,0" o:gfxdata="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" strokecolor="#44546a [3215]" strokeweight="3pt">
+                    <v:line w14:anchorId="49130FA9" id="Straight Connector 5" o:spid="_x0000_s1026" alt="text divider" style="visibility:visible;mso-wrap-style:square;mso-left-percent:-10001;mso-top-percent:-10001;mso-position-horizontal:absolute;mso-position-horizontal-relative:char;mso-position-vertical:absolute;mso-position-vertical-relative:line;mso-left-percent:-10001;mso-top-percent:-10001" from="0,0" to="109.5pt,0" o:gfxdata="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" strokecolor="#44546a [3215]" strokeweight="3pt">
                       <v:stroke joinstyle="miter"/>
                       <w10:anchorlock/>
                     </v:line>
@@ -424,7 +424,7 @@
                 </mc:Choice>
                 <mc:Fallback>
                   <w:pict>
-                    <v:line w14:anchorId="38B09259" id="Straight Connector 6" o:spid="_x0000_s1026" alt="text divider" style="visibility:visible;mso-wrap-style:square;mso-left-percent:-10001;mso-top-percent:-10001;mso-position-horizontal:absolute;mso-position-horizontal-relative:char;mso-position-vertical:absolute;mso-position-vertical-relative:line;mso-left-percent:-10001;mso-top-percent:-10001" from="0,0" to="117.65pt,0" o:gfxdata="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" strokecolor="#44546a [3215]" strokeweight="3pt">
+                    <v:line w14:anchorId="366E9314" id="Straight Connector 6" o:spid="_x0000_s1026" alt="text divider" style="visibility:visible;mso-wrap-style:square;mso-left-percent:-10001;mso-top-percent:-10001;mso-position-horizontal:absolute;mso-position-horizontal-relative:char;mso-position-vertical:absolute;mso-position-vertical-relative:line;mso-left-percent:-10001;mso-top-percent:-10001" from="0,0" to="117.65pt,0" o:gfxdata="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" strokecolor="#44546a [3215]" strokeweight="3pt">
                       <v:stroke joinstyle="miter"/>
                       <w10:anchorlock/>
                     </v:line>
@@ -588,7 +588,7 @@
           </mc:Choice>
           <mc:Fallback>
             <w:pict>
-              <v:rect w14:anchorId="0AD02656" id="Rectangle 3" o:spid="_x0000_s1026" alt="white rectangle for text on cover" style="position:absolute;margin-left:-16.2pt;margin-top:572.4pt;width:336.3pt;height:149.4pt;z-index:-251656192;visibility:visible;mso-wrap-style:square;mso-width-percent:0;mso-height-percent:0;mso-wrap-distance-left:9pt;mso-wrap-distance-top:0;mso-wrap-distance-right:9pt;mso-wrap-distance-bottom:0;mso-position-horizontal:absolute;mso-position-horizontal-relative:text;mso-position-vertical:absolute;mso-position-vertical-relative:page;mso-width-percent:0;mso-height-percent:0;mso-width-relative:margin;mso-height-relative:margin;v-text-anchor:middle" o:gfxdata="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" fillcolor="white [3212]" stroked="f" strokeweight="1pt">
+              <v:rect w14:anchorId="56BFA603" id="Rectangle 3" o:spid="_x0000_s1026" alt="white rectangle for text on cover" style="position:absolute;margin-left:-16.2pt;margin-top:572.4pt;width:336.3pt;height:149.4pt;z-index:-251656192;visibility:visible;mso-wrap-style:square;mso-width-percent:0;mso-height-percent:0;mso-wrap-distance-left:9pt;mso-wrap-distance-top:0;mso-wrap-distance-right:9pt;mso-wrap-distance-bottom:0;mso-position-horizontal:absolute;mso-position-horizontal-relative:text;mso-position-vertical:absolute;mso-position-vertical-relative:page;mso-width-percent:0;mso-height-percent:0;mso-width-relative:margin;mso-height-relative:margin;v-text-anchor:middle" o:gfxdata="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" fillcolor="white [3212]" stroked="f" strokeweight="1pt">
                 <w10:wrap anchory="page"/>
               </v:rect>
             </w:pict>
@@ -664,7 +664,7 @@
           </mc:Choice>
           <mc:Fallback>
             <w:pict>
-              <v:rect w14:anchorId="69D22753" id="Rectangle 2" o:spid="_x0000_s1026" alt="colored rectangle" style="position:absolute;margin-left:-58.8pt;margin-top:525.2pt;width:611.1pt;height:265.7pt;z-index:-251657216;visibility:visible;mso-wrap-style:square;mso-wrap-distance-left:9pt;mso-wrap-distance-top:0;mso-wrap-distance-right:9pt;mso-wrap-distance-bottom:0;mso-position-horizontal:absolute;mso-position-horizontal-relative:text;mso-position-vertical:absolute;mso-position-vertical-relative:page;v-text-anchor:middle" o:gfxdata="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" fillcolor="#a5a5a5 [3206]" stroked="f" strokeweight="1pt">
+              <v:rect w14:anchorId="0B41D396" id="Rectangle 2" o:spid="_x0000_s1026" alt="colored rectangle" style="position:absolute;margin-left:-58.8pt;margin-top:525.2pt;width:611.1pt;height:265.7pt;z-index:-251657216;visibility:visible;mso-wrap-style:square;mso-wrap-distance-left:9pt;mso-wrap-distance-top:0;mso-wrap-distance-right:9pt;mso-wrap-distance-bottom:0;mso-position-horizontal:absolute;mso-position-horizontal-relative:text;mso-position-vertical:absolute;mso-position-vertical-relative:page;v-text-anchor:middle" o:gfxdata="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" fillcolor="#a5a5a5 [3206]" stroked="f" strokeweight="1pt">
                 <w10:wrap anchory="page"/>
               </v:rect>
             </w:pict>
@@ -1436,7 +1436,6 @@
           <w:szCs w:val="24"/>
         </w:rPr>
       </w:pPr>
-      <w:bookmarkStart w:id="0" w:name="_GoBack"/>
       <w:r>
         <w:rPr>
           <w:b w:val="0"/>
@@ -1481,7 +1480,14 @@
         <w:t xml:space="preserve"> created. </w:t>
       </w:r>
     </w:p>
-    <w:bookmarkEnd w:id="0"/>
+    <w:p>
+      <w:pPr>
+        <w:rPr>
+          <w:sz w:val="24"/>
+          <w:szCs w:val="24"/>
+        </w:rPr>
+      </w:pPr>
+    </w:p>
     <w:p>
       <w:pPr>
         <w:rPr>
@@ -1572,41 +1578,31 @@
     <w:p>
       <w:pPr>
         <w:rPr>
-          <w:sz w:val="24"/>
-          <w:szCs w:val="24"/>
-        </w:rPr>
-      </w:pPr>
+          <w:b w:val="0"/>
+          <w:sz w:val="24"/>
+          <w:szCs w:val="24"/>
+        </w:rPr>
+      </w:pPr>
+      <w:bookmarkStart w:id="0" w:name="_GoBack"/>
       <w:r>
         <w:rPr>
-          <w:sz w:val="24"/>
-          <w:szCs w:val="24"/>
-        </w:rPr>
-        <w:t xml:space="preserve">This sequence diagram shows the previous action but adding the additional function where the user </w:t>
+          <w:b w:val="0"/>
+          <w:sz w:val="24"/>
+          <w:szCs w:val="24"/>
+        </w:rPr>
+        <w:t xml:space="preserve">This sequence diagram shows the previous action but adding the additional function where the user right-clicks an existing button and has 2 options: load images and rename.  </w:t>
       </w:r>
     </w:p>
     <w:p>
       <w:pPr>
         <w:rPr>
-          <w:sz w:val="24"/>
-          <w:szCs w:val="24"/>
-        </w:rPr>
-      </w:pPr>
-      <w:r>
-        <w:rPr>
-          <w:sz w:val="24"/>
-          <w:szCs w:val="24"/>
-        </w:rPr>
-        <w:t xml:space="preserve">right-clicks an existing button and has 2 options: load images and rename.  </w:t>
-      </w:r>
-    </w:p>
-    <w:p>
-      <w:pPr>
-        <w:rPr>
-          <w:sz w:val="24"/>
-          <w:szCs w:val="24"/>
-        </w:rPr>
-      </w:pPr>
-    </w:p>
+          <w:b w:val="0"/>
+          <w:sz w:val="24"/>
+          <w:szCs w:val="24"/>
+        </w:rPr>
+      </w:pPr>
+    </w:p>
+    <w:bookmarkEnd w:id="0"/>
     <w:p>
       <w:pPr>
         <w:rPr>
@@ -2392,9 +2388,9 @@
   </w:compat>
   <w:rsids>
     <w:rsidRoot w:val="00BD1931"/>
-    <w:rsid w:val="00174E1A"/>
     <w:rsid w:val="00BD1931"/>
     <w:rsid w:val="00CF3138"/>
+    <w:rsid w:val="00F63555"/>
     <w:rsid w:val="00F96DC1"/>
   </w:rsids>
   <m:mathPr>

</xml_diff>